<commit_message>
updated analysis to include cv_among correction and mass correction for resp data
</commit_message>
<xml_diff>
--- a/Supplementaltable1.docx
+++ b/Supplementaltable1.docx
@@ -371,7 +371,7 @@
           </w:tcPr>
           <w:p>
             <w:r>
-              <w:t>Hatching success</w:t>
+              <w:t>Yolk Sac</w:t>
             </w:r>
           </w:p>
         </w:tc>
@@ -381,7 +381,12 @@
           </w:tcPr>
           <w:p>
             <w:r>
-              <w:t>Female mass*Temperature</w:t>
+              <w:t xml:space="preserve">Female mass*Temperature </w:t>
+            </w:r>
+          </w:p>
+          <w:p>
+            <w:r>
+              <w:t>Parent days in treatment</w:t>
             </w:r>
           </w:p>
         </w:tc>
@@ -401,10 +406,7 @@
           </w:tcPr>
           <w:p>
             <w:r>
-              <w:t xml:space="preserve">Beta, </w:t>
-            </w:r>
-            <w:r>
-              <w:t>logit</w:t>
+              <w:t xml:space="preserve">Gaussian, identity </w:t>
             </w:r>
           </w:p>
         </w:tc>
@@ -423,46 +425,25 @@
           <w:tcPr>
             <w:tcW w:w="2755" w:type="dxa"/>
           </w:tcPr>
-          <w:p>
-            <w:r>
-              <w:t>Yolk Sac</w:t>
-            </w:r>
-          </w:p>
+          <w:p/>
         </w:tc>
         <w:tc>
           <w:tcPr>
             <w:tcW w:w="3428" w:type="dxa"/>
           </w:tcPr>
-          <w:p>
-            <w:r>
-              <w:t xml:space="preserve">Female mass*Temperature </w:t>
-            </w:r>
-          </w:p>
-          <w:p>
-            <w:r>
-              <w:t>Parent days in treatment</w:t>
-            </w:r>
-          </w:p>
+          <w:p/>
         </w:tc>
         <w:tc>
           <w:tcPr>
             <w:tcW w:w="1985" w:type="dxa"/>
           </w:tcPr>
-          <w:p>
-            <w:r>
-              <w:t>Female</w:t>
-            </w:r>
-          </w:p>
+          <w:p/>
         </w:tc>
         <w:tc>
           <w:tcPr>
             <w:tcW w:w="3178" w:type="dxa"/>
           </w:tcPr>
-          <w:p>
-            <w:r>
-              <w:t xml:space="preserve">Gaussian, identity </w:t>
-            </w:r>
-          </w:p>
+          <w:p/>
         </w:tc>
       </w:tr>
       <w:tr>
@@ -493,25 +474,46 @@
           <w:tcPr>
             <w:tcW w:w="2755" w:type="dxa"/>
           </w:tcPr>
-          <w:p/>
+          <w:p>
+            <w:r>
+              <w:t>Hatching</w:t>
+            </w:r>
+          </w:p>
         </w:tc>
         <w:tc>
           <w:tcPr>
             <w:tcW w:w="3428" w:type="dxa"/>
           </w:tcPr>
-          <w:p/>
+          <w:p>
+            <w:r>
+              <w:t xml:space="preserve">Male standard length*Temperature </w:t>
+            </w:r>
+          </w:p>
+          <w:p>
+            <w:r>
+              <w:t xml:space="preserve">Parental days in treatment </w:t>
+            </w:r>
+          </w:p>
         </w:tc>
         <w:tc>
           <w:tcPr>
             <w:tcW w:w="1985" w:type="dxa"/>
           </w:tcPr>
-          <w:p/>
+          <w:p>
+            <w:r>
+              <w:t>Male</w:t>
+            </w:r>
+          </w:p>
         </w:tc>
         <w:tc>
           <w:tcPr>
             <w:tcW w:w="3178" w:type="dxa"/>
           </w:tcPr>
-          <w:p/>
+          <w:p>
+            <w:r>
+              <w:t>Gaussian, identity</w:t>
+            </w:r>
+          </w:p>
         </w:tc>
       </w:tr>
       <w:tr>
@@ -530,7 +532,7 @@
           </w:tcPr>
           <w:p>
             <w:r>
-              <w:t>Hatching</w:t>
+              <w:t>1-month</w:t>
             </w:r>
           </w:p>
         </w:tc>
@@ -546,6 +548,11 @@
           <w:p>
             <w:r>
               <w:t xml:space="preserve">Parental days in treatment </w:t>
+            </w:r>
+          </w:p>
+          <w:p>
+            <w:r>
+              <w:t>density</w:t>
             </w:r>
           </w:p>
         </w:tc>
@@ -586,7 +593,7 @@
           </w:tcPr>
           <w:p>
             <w:r>
-              <w:t>1-month</w:t>
+              <w:t>2-month</w:t>
             </w:r>
           </w:p>
         </w:tc>
@@ -647,7 +654,7 @@
           </w:tcPr>
           <w:p>
             <w:r>
-              <w:t>2-month</w:t>
+              <w:t>2.5-month</w:t>
             </w:r>
           </w:p>
         </w:tc>
@@ -667,7 +674,12 @@
           </w:p>
           <w:p>
             <w:r>
-              <w:t>density</w:t>
+              <w:t xml:space="preserve">Density </w:t>
+            </w:r>
+          </w:p>
+          <w:p>
+            <w:r>
+              <w:t>Age (days)</w:t>
             </w:r>
           </w:p>
         </w:tc>
@@ -706,65 +718,25 @@
           <w:tcPr>
             <w:tcW w:w="2755" w:type="dxa"/>
           </w:tcPr>
-          <w:p>
-            <w:r>
-              <w:t>2.5-month</w:t>
-            </w:r>
-          </w:p>
+          <w:p/>
         </w:tc>
         <w:tc>
           <w:tcPr>
             <w:tcW w:w="3428" w:type="dxa"/>
           </w:tcPr>
-          <w:p>
-            <w:r>
-              <w:t xml:space="preserve">Male standard length*Temperature </w:t>
-            </w:r>
-          </w:p>
-          <w:p>
-            <w:r>
-              <w:t xml:space="preserve">Parental days in treatment </w:t>
-            </w:r>
-          </w:p>
-          <w:p>
-            <w:r>
-              <w:t>D</w:t>
-            </w:r>
-            <w:r>
-              <w:t>ensity</w:t>
-            </w:r>
-            <w:r>
-              <w:t xml:space="preserve"> </w:t>
-            </w:r>
-          </w:p>
-          <w:p>
-            <w:r>
-              <w:t>Age</w:t>
-            </w:r>
-            <w:r>
-              <w:t xml:space="preserve"> (days)</w:t>
-            </w:r>
-          </w:p>
+          <w:p/>
         </w:tc>
         <w:tc>
           <w:tcPr>
             <w:tcW w:w="1985" w:type="dxa"/>
           </w:tcPr>
-          <w:p>
-            <w:r>
-              <w:t>Male</w:t>
-            </w:r>
-          </w:p>
+          <w:p/>
         </w:tc>
         <w:tc>
           <w:tcPr>
             <w:tcW w:w="3178" w:type="dxa"/>
           </w:tcPr>
-          <w:p>
-            <w:r>
-              <w:t>Gaussian, identity</w:t>
-            </w:r>
-          </w:p>
+          <w:p/>
         </w:tc>
       </w:tr>
       <w:tr>
@@ -795,25 +767,51 @@
           <w:tcPr>
             <w:tcW w:w="2755" w:type="dxa"/>
           </w:tcPr>
-          <w:p/>
+          <w:p>
+            <w:r>
+              <w:t>Hatching</w:t>
+            </w:r>
+          </w:p>
         </w:tc>
         <w:tc>
           <w:tcPr>
             <w:tcW w:w="3428" w:type="dxa"/>
           </w:tcPr>
-          <w:p/>
+          <w:p>
+            <w:r>
+              <w:t xml:space="preserve">Male mass*Temperature </w:t>
+            </w:r>
+          </w:p>
+          <w:p>
+            <w:r>
+              <w:t xml:space="preserve">Parental days in treatment </w:t>
+            </w:r>
+          </w:p>
         </w:tc>
         <w:tc>
           <w:tcPr>
             <w:tcW w:w="1985" w:type="dxa"/>
           </w:tcPr>
-          <w:p/>
+          <w:p>
+            <w:r>
+              <w:t>Male</w:t>
+            </w:r>
+          </w:p>
         </w:tc>
         <w:tc>
           <w:tcPr>
             <w:tcW w:w="3178" w:type="dxa"/>
           </w:tcPr>
-          <w:p/>
+          <w:p>
+            <w:r>
+              <w:t>Gaussian, log</w:t>
+            </w:r>
+          </w:p>
+          <w:p>
+            <w:r>
+              <w:t>(Dispformula = ~Temperature)</w:t>
+            </w:r>
+          </w:p>
         </w:tc>
       </w:tr>
       <w:tr>
@@ -832,7 +830,7 @@
           </w:tcPr>
           <w:p>
             <w:r>
-              <w:t>Hatching</w:t>
+              <w:t>1-month</w:t>
             </w:r>
           </w:p>
         </w:tc>
@@ -847,7 +845,7 @@
           </w:p>
           <w:p>
             <w:r>
-              <w:t xml:space="preserve">Parental days in treatment </w:t>
+              <w:t>Density</w:t>
             </w:r>
           </w:p>
         </w:tc>
@@ -867,26 +865,7 @@
           </w:tcPr>
           <w:p>
             <w:r>
-              <w:t>Gaussian, log</w:t>
-            </w:r>
-          </w:p>
-          <w:p>
-            <w:r>
-              <w:t>(</w:t>
-            </w:r>
-            <w:proofErr w:type="spellStart"/>
-            <w:r>
-              <w:t>Dispformula</w:t>
-            </w:r>
-            <w:proofErr w:type="spellEnd"/>
-            <w:r>
-              <w:t xml:space="preserve"> = ~</w:t>
-            </w:r>
-            <w:r>
-              <w:t>Temperature</w:t>
-            </w:r>
-            <w:r>
-              <w:t>)</w:t>
+              <w:t>Gamma, log</w:t>
             </w:r>
           </w:p>
         </w:tc>
@@ -907,7 +886,7 @@
           </w:tcPr>
           <w:p>
             <w:r>
-              <w:t>1-month</w:t>
+              <w:t>2-month</w:t>
             </w:r>
           </w:p>
         </w:tc>
@@ -942,7 +921,7 @@
           </w:tcPr>
           <w:p>
             <w:r>
-              <w:t>Gamma, log</w:t>
+              <w:t>Gaussian, identity</w:t>
             </w:r>
           </w:p>
         </w:tc>
@@ -963,7 +942,7 @@
           </w:tcPr>
           <w:p>
             <w:r>
-              <w:t>2-month</w:t>
+              <w:t>2.5-month</w:t>
             </w:r>
           </w:p>
         </w:tc>
@@ -978,9 +957,20 @@
           </w:p>
           <w:p>
             <w:r>
+              <w:lastRenderedPageBreak/>
               <w:t>Density</w:t>
             </w:r>
           </w:p>
+          <w:p>
+            <w:r>
+              <w:t xml:space="preserve">Age (days) </w:t>
+            </w:r>
+          </w:p>
+          <w:p>
+            <w:r>
+              <w:t>Parental days in treatment</w:t>
+            </w:r>
+          </w:p>
         </w:tc>
         <w:tc>
           <w:tcPr>
@@ -988,6 +978,7 @@
           </w:tcPr>
           <w:p>
             <w:r>
+              <w:lastRenderedPageBreak/>
               <w:t>Male</w:t>
             </w:r>
           </w:p>
@@ -998,10 +989,7 @@
           </w:tcPr>
           <w:p>
             <w:r>
-              <w:t>Gaussian</w:t>
-            </w:r>
-            <w:r>
-              <w:t>, identity</w:t>
+              <w:t xml:space="preserve">Gaussian, identity </w:t>
             </w:r>
           </w:p>
         </w:tc>
@@ -1020,56 +1008,25 @@
           <w:tcPr>
             <w:tcW w:w="2755" w:type="dxa"/>
           </w:tcPr>
-          <w:p>
-            <w:r>
-              <w:t>2.5-month</w:t>
-            </w:r>
-          </w:p>
+          <w:p/>
         </w:tc>
         <w:tc>
           <w:tcPr>
             <w:tcW w:w="3428" w:type="dxa"/>
           </w:tcPr>
-          <w:p>
-            <w:r>
-              <w:t xml:space="preserve">Male mass*Temperature </w:t>
-            </w:r>
-          </w:p>
-          <w:p>
-            <w:r>
-              <w:t>Density</w:t>
-            </w:r>
-          </w:p>
-          <w:p>
-            <w:r>
-              <w:t xml:space="preserve">Age (days) </w:t>
-            </w:r>
-          </w:p>
-          <w:p>
-            <w:r>
-              <w:t>Parental days in treatment</w:t>
-            </w:r>
-          </w:p>
+          <w:p/>
         </w:tc>
         <w:tc>
           <w:tcPr>
             <w:tcW w:w="1985" w:type="dxa"/>
           </w:tcPr>
-          <w:p>
-            <w:r>
-              <w:t>Male</w:t>
-            </w:r>
-          </w:p>
+          <w:p/>
         </w:tc>
         <w:tc>
           <w:tcPr>
             <w:tcW w:w="3178" w:type="dxa"/>
           </w:tcPr>
-          <w:p>
-            <w:r>
-              <w:t xml:space="preserve">Gaussian, identity </w:t>
-            </w:r>
-          </w:p>
+          <w:p/>
         </w:tc>
       </w:tr>
       <w:tr>
@@ -1100,25 +1057,57 @@
           <w:tcPr>
             <w:tcW w:w="2755" w:type="dxa"/>
           </w:tcPr>
-          <w:p/>
+          <w:p>
+            <w:r>
+              <w:t>Resting oxygen uptake</w:t>
+            </w:r>
+          </w:p>
         </w:tc>
         <w:tc>
           <w:tcPr>
             <w:tcW w:w="3428" w:type="dxa"/>
           </w:tcPr>
-          <w:p/>
+          <w:p>
+            <w:r>
+              <w:t>Paternal r</w:t>
+            </w:r>
+            <w:r>
+              <w:t xml:space="preserve">esting*Temperature </w:t>
+            </w:r>
+          </w:p>
+          <w:p>
+            <w:r>
+              <w:t>M</w:t>
+            </w:r>
+            <w:r>
+              <w:t xml:space="preserve">ass </w:t>
+            </w:r>
+          </w:p>
         </w:tc>
         <w:tc>
           <w:tcPr>
             <w:tcW w:w="1985" w:type="dxa"/>
           </w:tcPr>
-          <w:p/>
+          <w:p>
+            <w:r>
+              <w:t xml:space="preserve">Male </w:t>
+            </w:r>
+          </w:p>
+          <w:p>
+            <w:r>
+              <w:t>Chamber</w:t>
+            </w:r>
+          </w:p>
         </w:tc>
         <w:tc>
           <w:tcPr>
             <w:tcW w:w="3178" w:type="dxa"/>
           </w:tcPr>
-          <w:p/>
+          <w:p>
+            <w:r>
+              <w:t>Gaussian, identity</w:t>
+            </w:r>
+          </w:p>
         </w:tc>
       </w:tr>
       <w:tr>
@@ -1137,7 +1126,7 @@
           </w:tcPr>
           <w:p>
             <w:r>
-              <w:t>Resting oxygen uptake</w:t>
+              <w:t>Maximum oxygen uptake</w:t>
             </w:r>
           </w:p>
         </w:tc>
@@ -1145,19 +1134,45 @@
           <w:tcPr>
             <w:tcW w:w="3428" w:type="dxa"/>
           </w:tcPr>
-          <w:p/>
+          <w:p>
+            <w:r>
+              <w:t>Paternal</w:t>
+            </w:r>
+            <w:r>
+              <w:t xml:space="preserve"> m</w:t>
+            </w:r>
+            <w:r>
+              <w:t xml:space="preserve">ax*Temperature </w:t>
+            </w:r>
+          </w:p>
+          <w:p>
+            <w:r>
+              <w:t>M</w:t>
+            </w:r>
+            <w:r>
+              <w:t>ass</w:t>
+            </w:r>
+          </w:p>
         </w:tc>
         <w:tc>
           <w:tcPr>
             <w:tcW w:w="1985" w:type="dxa"/>
           </w:tcPr>
-          <w:p/>
+          <w:p>
+            <w:r>
+              <w:t>Male</w:t>
+            </w:r>
+          </w:p>
         </w:tc>
         <w:tc>
           <w:tcPr>
             <w:tcW w:w="3178" w:type="dxa"/>
           </w:tcPr>
-          <w:p/>
+          <w:p>
+            <w:r>
+              <w:t xml:space="preserve">Gaussian, identity </w:t>
+            </w:r>
+          </w:p>
         </w:tc>
       </w:tr>
       <w:tr>
@@ -1176,7 +1191,7 @@
           </w:tcPr>
           <w:p>
             <w:r>
-              <w:t>Maximum oxygen uptake</w:t>
+              <w:t>Absolute aerobic scope</w:t>
             </w:r>
           </w:p>
         </w:tc>
@@ -1184,19 +1199,45 @@
           <w:tcPr>
             <w:tcW w:w="3428" w:type="dxa"/>
           </w:tcPr>
-          <w:p/>
+          <w:p>
+            <w:r>
+              <w:t>Paternal</w:t>
+            </w:r>
+            <w:r>
+              <w:t xml:space="preserve"> </w:t>
+            </w:r>
+            <w:r>
+              <w:t xml:space="preserve">AAS*Temperature </w:t>
+            </w:r>
+          </w:p>
+          <w:p>
+            <w:r>
+              <w:t>M</w:t>
+            </w:r>
+            <w:r>
+              <w:t>ass</w:t>
+            </w:r>
+          </w:p>
         </w:tc>
         <w:tc>
           <w:tcPr>
             <w:tcW w:w="1985" w:type="dxa"/>
           </w:tcPr>
-          <w:p/>
+          <w:p>
+            <w:r>
+              <w:t>Male</w:t>
+            </w:r>
+          </w:p>
         </w:tc>
         <w:tc>
           <w:tcPr>
             <w:tcW w:w="3178" w:type="dxa"/>
           </w:tcPr>
-          <w:p/>
+          <w:p>
+            <w:r>
+              <w:t>Gaussian, identity</w:t>
+            </w:r>
+          </w:p>
         </w:tc>
       </w:tr>
       <w:tr>
@@ -1213,11 +1254,7 @@
           <w:tcPr>
             <w:tcW w:w="2755" w:type="dxa"/>
           </w:tcPr>
-          <w:p>
-            <w:r>
-              <w:t>Absolute aerobic scope</w:t>
-            </w:r>
-          </w:p>
+          <w:p/>
         </w:tc>
         <w:tc>
           <w:tcPr>
@@ -1266,25 +1303,78 @@
           <w:tcPr>
             <w:tcW w:w="2755" w:type="dxa"/>
           </w:tcPr>
-          <w:p/>
+          <w:p>
+            <w:r>
+              <w:t>Growth rate (standard length)</w:t>
+            </w:r>
+          </w:p>
         </w:tc>
         <w:tc>
           <w:tcPr>
             <w:tcW w:w="3428" w:type="dxa"/>
           </w:tcPr>
-          <w:p/>
+          <w:p>
+            <w:proofErr w:type="gramStart"/>
+            <w:r>
+              <w:t>poly(</w:t>
+            </w:r>
+            <w:proofErr w:type="gramEnd"/>
+            <w:r>
+              <w:t>Age (days)</w:t>
+            </w:r>
+            <w:r>
+              <w:t>, 2)</w:t>
+            </w:r>
+            <w:r>
+              <w:t>*T</w:t>
+            </w:r>
+            <w:r>
+              <w:t>emperature</w:t>
+            </w:r>
+            <w:r>
+              <w:t xml:space="preserve"> </w:t>
+            </w:r>
+          </w:p>
+          <w:p>
+            <w:r>
+              <w:t xml:space="preserve">Density </w:t>
+            </w:r>
+          </w:p>
+          <w:p>
+            <w:r>
+              <w:t>Paternal standard length</w:t>
+            </w:r>
+          </w:p>
+          <w:p>
+            <w:r>
+              <w:t>Parental days in treatment</w:t>
+            </w:r>
+          </w:p>
         </w:tc>
         <w:tc>
           <w:tcPr>
             <w:tcW w:w="1985" w:type="dxa"/>
           </w:tcPr>
-          <w:p/>
+          <w:p>
+            <w:r>
+              <w:t>Male</w:t>
+            </w:r>
+          </w:p>
         </w:tc>
         <w:tc>
           <w:tcPr>
             <w:tcW w:w="3178" w:type="dxa"/>
           </w:tcPr>
-          <w:p/>
+          <w:p>
+            <w:r>
+              <w:t xml:space="preserve">Gaussian, identity </w:t>
+            </w:r>
+          </w:p>
+          <w:p>
+            <w:r>
+              <w:t>(Dispformula = ~Age)</w:t>
+            </w:r>
+          </w:p>
         </w:tc>
       </w:tr>
       <w:tr>
@@ -1303,7 +1393,7 @@
           </w:tcPr>
           <w:p>
             <w:r>
-              <w:t>Growth rate</w:t>
+              <w:t>Growth rate (mass)</w:t>
             </w:r>
           </w:p>
         </w:tc>
@@ -1312,8 +1402,22 @@
             <w:tcW w:w="3428" w:type="dxa"/>
           </w:tcPr>
           <w:p>
-            <w:r>
-              <w:t xml:space="preserve">Age (days)*TEMPERATURE </w:t>
+            <w:proofErr w:type="gramStart"/>
+            <w:r>
+              <w:t>p</w:t>
+            </w:r>
+            <w:r>
+              <w:t>oly(</w:t>
+            </w:r>
+            <w:proofErr w:type="gramEnd"/>
+            <w:r>
+              <w:t>Age (days)</w:t>
+            </w:r>
+            <w:r>
+              <w:t>,2)</w:t>
+            </w:r>
+            <w:r>
+              <w:t xml:space="preserve">*Temperature </w:t>
             </w:r>
           </w:p>
           <w:p>
@@ -1323,12 +1427,7 @@
           </w:p>
           <w:p>
             <w:r>
-              <w:t>Paternal standard length</w:t>
-            </w:r>
-          </w:p>
-          <w:p>
-            <w:r>
-              <w:t>Parental days in treatment</w:t>
+              <w:t>Paternal mass</w:t>
             </w:r>
           </w:p>
         </w:tc>
@@ -1353,97 +1452,9 @@
           </w:p>
           <w:p>
             <w:r>
-              <w:t>(Dispformula = ~Age)</w:t>
-            </w:r>
-          </w:p>
-        </w:tc>
-      </w:tr>
-      <w:tr>
-        <w:trPr>
-          <w:trHeight w:val="252"/>
-        </w:trPr>
-        <w:tc>
-          <w:tcPr>
-            <w:tcW w:w="2459" w:type="dxa"/>
-          </w:tcPr>
-          <w:p>
-            <w:pPr>
-              <w:rPr>
-                <w:b/>
-                <w:bCs/>
-              </w:rPr>
-            </w:pPr>
-            <w:r>
-              <w:rPr>
-                <w:b/>
-                <w:bCs/>
-              </w:rPr>
-              <w:t>Growth rate (variance)</w:t>
-            </w:r>
-          </w:p>
-        </w:tc>
-        <w:tc>
-          <w:tcPr>
-            <w:tcW w:w="2755" w:type="dxa"/>
-          </w:tcPr>
-          <w:p/>
-        </w:tc>
-        <w:tc>
-          <w:tcPr>
-            <w:tcW w:w="3428" w:type="dxa"/>
-          </w:tcPr>
-          <w:p/>
-        </w:tc>
-        <w:tc>
-          <w:tcPr>
-            <w:tcW w:w="1985" w:type="dxa"/>
-          </w:tcPr>
-          <w:p/>
-        </w:tc>
-        <w:tc>
-          <w:tcPr>
-            <w:tcW w:w="3178" w:type="dxa"/>
-          </w:tcPr>
-          <w:p/>
-        </w:tc>
-      </w:tr>
-      <w:tr>
-        <w:trPr>
-          <w:trHeight w:val="252"/>
-        </w:trPr>
-        <w:tc>
-          <w:tcPr>
-            <w:tcW w:w="2459" w:type="dxa"/>
-          </w:tcPr>
-          <w:p/>
-        </w:tc>
-        <w:tc>
-          <w:tcPr>
-            <w:tcW w:w="2755" w:type="dxa"/>
-          </w:tcPr>
-          <w:p>
-            <w:r>
-              <w:t>Growth rate (variance)</w:t>
-            </w:r>
-          </w:p>
-        </w:tc>
-        <w:tc>
-          <w:tcPr>
-            <w:tcW w:w="3428" w:type="dxa"/>
-          </w:tcPr>
-          <w:p/>
-        </w:tc>
-        <w:tc>
-          <w:tcPr>
-            <w:tcW w:w="1985" w:type="dxa"/>
-          </w:tcPr>
-          <w:p/>
-        </w:tc>
-        <w:tc>
-          <w:tcPr>
-            <w:tcW w:w="3178" w:type="dxa"/>
-          </w:tcPr>
-          <w:p/>
+              <w:t>(Dispformula =~Age)</w:t>
+            </w:r>
+          </w:p>
         </w:tc>
       </w:tr>
     </w:tbl>

</xml_diff>